<commit_message>
mapped URLs, writed views, writed templates, done all try it yourself from chapter 18.
</commit_message>
<xml_diff>
--- a/Django_datasheet.docx
+++ b/Django_datasheet.docx
@@ -723,8 +723,18 @@
           <w:sz w:val="32"/>
           <w:szCs w:val="32"/>
         </w:rPr>
-        <w:t xml:space="preserve"> learning_logs</w:t>
-      </w:r>
+        <w:t xml:space="preserve"> </w:t>
+      </w:r>
+      <w:proofErr w:type="spellStart"/>
+      <w:r>
+        <w:rPr>
+          <w:color w:val="C45911" w:themeColor="accent2" w:themeShade="BF"/>
+          <w:sz w:val="32"/>
+          <w:szCs w:val="32"/>
+        </w:rPr>
+        <w:t>learning_logs</w:t>
+      </w:r>
+      <w:proofErr w:type="spellEnd"/>
     </w:p>
     <w:p>
       <w:pPr>
@@ -797,6 +807,15 @@
           <w:szCs w:val="44"/>
         </w:rPr>
         <w:lastRenderedPageBreak/>
+        <w:t xml:space="preserve">1-) </w:t>
+      </w:r>
+      <w:r>
+        <w:rPr>
+          <w:b/>
+          <w:bCs/>
+          <w:sz w:val="44"/>
+          <w:szCs w:val="44"/>
+        </w:rPr>
         <w:t>Defining Models</w:t>
       </w:r>
       <w:r>
@@ -1370,6 +1389,15 @@
           <w:szCs w:val="40"/>
         </w:rPr>
       </w:pPr>
+      <w:r>
+        <w:rPr>
+          <w:b/>
+          <w:bCs/>
+          <w:sz w:val="40"/>
+          <w:szCs w:val="40"/>
+        </w:rPr>
+        <w:t xml:space="preserve">2-) </w:t>
+      </w:r>
       <w:r>
         <w:rPr>
           <w:b/>
@@ -1975,15 +2003,7 @@
           <w:sz w:val="32"/>
           <w:szCs w:val="32"/>
         </w:rPr>
-        <w:t>t.</w:t>
-      </w:r>
-      <w:r>
-        <w:rPr>
-          <w:color w:val="C45911" w:themeColor="accent2" w:themeShade="BF"/>
-          <w:sz w:val="32"/>
-          <w:szCs w:val="32"/>
-        </w:rPr>
-        <w:t>date_added</w:t>
+        <w:t>t.date_added</w:t>
       </w:r>
     </w:p>
     <w:p>
@@ -2185,6 +2205,245 @@
           <w:szCs w:val="32"/>
         </w:rPr>
       </w:pPr>
+    </w:p>
+    <w:p>
+      <w:pPr>
+        <w:rPr>
+          <w:b/>
+          <w:bCs/>
+          <w:sz w:val="40"/>
+          <w:szCs w:val="40"/>
+        </w:rPr>
+      </w:pPr>
+      <w:r>
+        <w:rPr>
+          <w:b/>
+          <w:bCs/>
+          <w:sz w:val="40"/>
+          <w:szCs w:val="40"/>
+        </w:rPr>
+        <w:t>Making Pages</w:t>
+      </w:r>
+      <w:r>
+        <w:rPr>
+          <w:b/>
+          <w:bCs/>
+          <w:sz w:val="40"/>
+          <w:szCs w:val="40"/>
+        </w:rPr>
+        <w:t xml:space="preserve"> </w:t>
+      </w:r>
+      <w:r>
+        <w:rPr>
+          <w:b/>
+          <w:bCs/>
+          <w:sz w:val="32"/>
+          <w:szCs w:val="32"/>
+        </w:rPr>
+        <w:t>(</w:t>
+      </w:r>
+      <w:r>
+        <w:rPr>
+          <w:b/>
+          <w:bCs/>
+          <w:sz w:val="32"/>
+          <w:szCs w:val="32"/>
+        </w:rPr>
+        <w:t>The Learning Log Home Page</w:t>
+      </w:r>
+      <w:r>
+        <w:rPr>
+          <w:b/>
+          <w:bCs/>
+          <w:sz w:val="32"/>
+          <w:szCs w:val="32"/>
+        </w:rPr>
+        <w:t>)</w:t>
+      </w:r>
+    </w:p>
+    <w:p>
+      <w:pPr>
+        <w:rPr>
+          <w:b/>
+          <w:bCs/>
+          <w:sz w:val="10"/>
+          <w:szCs w:val="10"/>
+        </w:rPr>
+      </w:pPr>
+    </w:p>
+    <w:p>
+      <w:pPr>
+        <w:rPr>
+          <w:sz w:val="32"/>
+          <w:szCs w:val="32"/>
+        </w:rPr>
+      </w:pPr>
+      <w:r>
+        <w:rPr>
+          <w:sz w:val="32"/>
+          <w:szCs w:val="32"/>
+        </w:rPr>
+        <w:t xml:space="preserve">1-) </w:t>
+      </w:r>
+      <w:r>
+        <w:rPr>
+          <w:sz w:val="32"/>
+          <w:szCs w:val="32"/>
+        </w:rPr>
+        <w:t>Map a URL (That’s done in the urls.py file of the main project folder</w:t>
+      </w:r>
+      <w:r>
+        <w:rPr>
+          <w:sz w:val="32"/>
+          <w:szCs w:val="32"/>
+        </w:rPr>
+        <w:t>,</w:t>
+      </w:r>
+    </w:p>
+    <w:p>
+      <w:pPr>
+        <w:rPr>
+          <w:sz w:val="32"/>
+          <w:szCs w:val="32"/>
+        </w:rPr>
+      </w:pPr>
+      <w:r>
+        <w:rPr>
+          <w:sz w:val="32"/>
+          <w:szCs w:val="32"/>
+        </w:rPr>
+        <w:t xml:space="preserve">      then in the url.py file of the app folder for every single web page</w:t>
+      </w:r>
+      <w:r>
+        <w:rPr>
+          <w:sz w:val="32"/>
+          <w:szCs w:val="32"/>
+        </w:rPr>
+        <w:t>)</w:t>
+      </w:r>
+    </w:p>
+    <w:p>
+      <w:pPr>
+        <w:rPr>
+          <w:sz w:val="32"/>
+          <w:szCs w:val="32"/>
+        </w:rPr>
+      </w:pPr>
+      <w:r>
+        <w:rPr>
+          <w:sz w:val="32"/>
+          <w:szCs w:val="32"/>
+        </w:rPr>
+        <w:t xml:space="preserve">2-) </w:t>
+      </w:r>
+      <w:r>
+        <w:rPr>
+          <w:sz w:val="32"/>
+          <w:szCs w:val="32"/>
+        </w:rPr>
+        <w:t>Write a View (That’s done in the views.py file of the app folder)</w:t>
+      </w:r>
+    </w:p>
+    <w:p>
+      <w:pPr>
+        <w:rPr>
+          <w:sz w:val="32"/>
+          <w:szCs w:val="32"/>
+        </w:rPr>
+      </w:pPr>
+      <w:r>
+        <w:rPr>
+          <w:sz w:val="32"/>
+          <w:szCs w:val="32"/>
+        </w:rPr>
+        <w:t xml:space="preserve">3-) </w:t>
+      </w:r>
+      <w:r>
+        <w:rPr>
+          <w:sz w:val="32"/>
+          <w:szCs w:val="32"/>
+        </w:rPr>
+        <w:t xml:space="preserve">Write a Template </w:t>
+      </w:r>
+      <w:r>
+        <w:rPr>
+          <w:sz w:val="32"/>
+          <w:szCs w:val="32"/>
+        </w:rPr>
+        <w:t xml:space="preserve">(That’s done </w:t>
+      </w:r>
+      <w:r>
+        <w:rPr>
+          <w:sz w:val="32"/>
+          <w:szCs w:val="32"/>
+        </w:rPr>
+        <w:t>by creating a templates folder</w:t>
+      </w:r>
+      <w:r>
+        <w:rPr>
+          <w:sz w:val="32"/>
+          <w:szCs w:val="32"/>
+        </w:rPr>
+        <w:t xml:space="preserve"> </w:t>
+      </w:r>
+      <w:r>
+        <w:rPr>
+          <w:sz w:val="32"/>
+          <w:szCs w:val="32"/>
+        </w:rPr>
+        <w:t xml:space="preserve">inside        </w:t>
+      </w:r>
+    </w:p>
+    <w:p>
+      <w:pPr>
+        <w:rPr>
+          <w:sz w:val="32"/>
+          <w:szCs w:val="32"/>
+        </w:rPr>
+      </w:pPr>
+      <w:r>
+        <w:rPr>
+          <w:sz w:val="32"/>
+          <w:szCs w:val="32"/>
+        </w:rPr>
+        <w:t xml:space="preserve">      </w:t>
+      </w:r>
+      <w:r>
+        <w:rPr>
+          <w:sz w:val="32"/>
+          <w:szCs w:val="32"/>
+        </w:rPr>
+        <w:t>of the app folder</w:t>
+      </w:r>
+      <w:r>
+        <w:rPr>
+          <w:sz w:val="32"/>
+          <w:szCs w:val="32"/>
+        </w:rPr>
+        <w:t xml:space="preserve"> and then putting all html files of the web page     </w:t>
+      </w:r>
+    </w:p>
+    <w:p>
+      <w:pPr>
+        <w:rPr>
+          <w:sz w:val="32"/>
+          <w:szCs w:val="32"/>
+        </w:rPr>
+      </w:pPr>
+      <w:r>
+        <w:rPr>
+          <w:sz w:val="32"/>
+          <w:szCs w:val="32"/>
+        </w:rPr>
+        <w:t xml:space="preserve">      inside</w:t>
+      </w:r>
+      <w:r>
+        <w:rPr>
+          <w:sz w:val="32"/>
+          <w:szCs w:val="32"/>
+        </w:rPr>
+        <w:t>)</w:t>
+      </w:r>
     </w:p>
     <w:p>
       <w:pPr>

</xml_diff>